<commit_message>
All main booking docs refactored!
</commit_message>
<xml_diff>
--- a/DocumentTemplates/BOOKING_EU_LateBookingRequestFormTemplate.docx
+++ b/DocumentTemplates/BOOKING_EU_LateBookingRequestFormTemplate.docx
@@ -3591,15 +3591,8 @@
                 <w:lang w:val="en-US"/>
               </w:rPr>
             </w:pPr>
-            <w:r>
-              <w:rPr>
-                <w:rFonts w:ascii="Arial" w:hAnsi="Arial" w:cs="Arial"/>
-                <w:sz w:val="18"/>
-                <w:szCs w:val="18"/>
-                <w:lang w:val="en-US"/>
-              </w:rPr>
-              <w:t>-Less Initial Rental Deposit:  (Not Applicable)</w:t>
-            </w:r>
+            <w:bookmarkStart w:id="2" w:name="_GoBack"/>
+            <w:bookmarkEnd w:id="2"/>
           </w:p>
         </w:tc>
         <w:tc>
@@ -4818,7 +4811,7 @@
                 <w:shd w:val="clear" w:color="auto" w:fill="FFFFFF"/>
               </w:rPr>
             </w:pPr>
-            <w:bookmarkStart w:id="2" w:name="OLE_LINK64"/>
+            <w:bookmarkStart w:id="3" w:name="OLE_LINK64"/>
             <w:r>
               <w:rPr>
                 <w:rFonts w:ascii="Arial" w:hAnsi="Arial" w:cs="Arial"/>
@@ -4877,7 +4870,7 @@
               </w:rPr>
               <w:fldChar w:fldCharType="end"/>
             </w:r>
-            <w:bookmarkEnd w:id="2"/>
+            <w:bookmarkEnd w:id="3"/>
           </w:p>
         </w:tc>
       </w:tr>
@@ -5219,7 +5212,6 @@
           <w:szCs w:val="15"/>
           <w:lang w:val="en-US"/>
         </w:rPr>
-        <w:lastRenderedPageBreak/>
         <w:t>** For cheap car rental at Lisbon Airport, we recommend using Economy Car Hire by clicking on the link below:</w:t>
       </w:r>
     </w:p>
@@ -5418,6 +5410,7 @@
           <w:szCs w:val="16"/>
           <w:lang w:val="en-US"/>
         </w:rPr>
+        <w:lastRenderedPageBreak/>
         <w:t>IBAN:</w:t>
       </w:r>
       <w:r>
@@ -6938,10 +6931,10 @@
                               </w:rPr>
                               <w:t xml:space="preserve">Beneficiary: </w:t>
                             </w:r>
-                            <w:bookmarkStart w:id="3" w:name="OLE_LINK2"/>
-                            <w:bookmarkStart w:id="4" w:name="OLE_LINK3"/>
-                            <w:bookmarkStart w:id="5" w:name="OLE_LINK4"/>
-                            <w:bookmarkStart w:id="6" w:name="OLE_LINK5"/>
+                            <w:bookmarkStart w:id="4" w:name="OLE_LINK2"/>
+                            <w:bookmarkStart w:id="5" w:name="OLE_LINK3"/>
+                            <w:bookmarkStart w:id="6" w:name="OLE_LINK4"/>
+                            <w:bookmarkStart w:id="7" w:name="OLE_LINK5"/>
                             <w:r>
                               <w:rPr>
                                 <w:rFonts w:ascii="Arial" w:hAnsi="Arial" w:cs="Arial"/>
@@ -6993,10 +6986,10 @@
                               <w:fldChar w:fldCharType="end"/>
                             </w:r>
                           </w:p>
-                          <w:bookmarkEnd w:id="3"/>
                           <w:bookmarkEnd w:id="4"/>
                           <w:bookmarkEnd w:id="5"/>
                           <w:bookmarkEnd w:id="6"/>
+                          <w:bookmarkEnd w:id="7"/>
                           <w:p>
                             <w:pPr>
                               <w:widowControl w:val="0"/>
@@ -7015,9 +7008,9 @@
                               </w:rPr>
                               <w:t xml:space="preserve">IBAN: </w:t>
                             </w:r>
-                            <w:bookmarkStart w:id="7" w:name="OLE_LINK6"/>
-                            <w:bookmarkStart w:id="8" w:name="OLE_LINK7"/>
-                            <w:bookmarkStart w:id="9" w:name="OLE_LINK8"/>
+                            <w:bookmarkStart w:id="8" w:name="OLE_LINK6"/>
+                            <w:bookmarkStart w:id="9" w:name="OLE_LINK7"/>
+                            <w:bookmarkStart w:id="10" w:name="OLE_LINK8"/>
                             <w:r>
                               <w:rPr>
                                 <w:rFonts w:ascii="Arial" w:hAnsi="Arial" w:cs="Arial"/>
@@ -7069,9 +7062,9 @@
                               <w:fldChar w:fldCharType="end"/>
                             </w:r>
                           </w:p>
-                          <w:bookmarkEnd w:id="7"/>
                           <w:bookmarkEnd w:id="8"/>
                           <w:bookmarkEnd w:id="9"/>
+                          <w:bookmarkEnd w:id="10"/>
                           <w:p>
                             <w:pPr>
                               <w:widowControl w:val="0"/>
@@ -7416,10 +7409,10 @@
                         </w:rPr>
                         <w:t xml:space="preserve">Beneficiary: </w:t>
                       </w:r>
-                      <w:bookmarkStart w:id="10" w:name="OLE_LINK2"/>
-                      <w:bookmarkStart w:id="11" w:name="OLE_LINK3"/>
-                      <w:bookmarkStart w:id="12" w:name="OLE_LINK4"/>
-                      <w:bookmarkStart w:id="13" w:name="OLE_LINK5"/>
+                      <w:bookmarkStart w:id="11" w:name="OLE_LINK2"/>
+                      <w:bookmarkStart w:id="12" w:name="OLE_LINK3"/>
+                      <w:bookmarkStart w:id="13" w:name="OLE_LINK4"/>
+                      <w:bookmarkStart w:id="14" w:name="OLE_LINK5"/>
                       <w:r>
                         <w:rPr>
                           <w:rFonts w:ascii="Arial" w:hAnsi="Arial" w:cs="Arial"/>
@@ -7471,10 +7464,10 @@
                         <w:fldChar w:fldCharType="end"/>
                       </w:r>
                     </w:p>
-                    <w:bookmarkEnd w:id="10"/>
                     <w:bookmarkEnd w:id="11"/>
                     <w:bookmarkEnd w:id="12"/>
                     <w:bookmarkEnd w:id="13"/>
+                    <w:bookmarkEnd w:id="14"/>
                     <w:p>
                       <w:pPr>
                         <w:widowControl w:val="0"/>
@@ -7493,9 +7486,9 @@
                         </w:rPr>
                         <w:t xml:space="preserve">IBAN: </w:t>
                       </w:r>
-                      <w:bookmarkStart w:id="14" w:name="OLE_LINK6"/>
-                      <w:bookmarkStart w:id="15" w:name="OLE_LINK7"/>
-                      <w:bookmarkStart w:id="16" w:name="OLE_LINK8"/>
+                      <w:bookmarkStart w:id="15" w:name="OLE_LINK6"/>
+                      <w:bookmarkStart w:id="16" w:name="OLE_LINK7"/>
+                      <w:bookmarkStart w:id="17" w:name="OLE_LINK8"/>
                       <w:r>
                         <w:rPr>
                           <w:rFonts w:ascii="Arial" w:hAnsi="Arial" w:cs="Arial"/>
@@ -7547,9 +7540,9 @@
                         <w:fldChar w:fldCharType="end"/>
                       </w:r>
                     </w:p>
-                    <w:bookmarkEnd w:id="14"/>
                     <w:bookmarkEnd w:id="15"/>
                     <w:bookmarkEnd w:id="16"/>
+                    <w:bookmarkEnd w:id="17"/>
                     <w:p>
                       <w:pPr>
                         <w:widowControl w:val="0"/>
@@ -7897,8 +7890,6 @@
           <w:szCs w:val="22"/>
         </w:rPr>
       </w:pPr>
-      <w:bookmarkStart w:id="17" w:name="_GoBack"/>
-      <w:bookmarkEnd w:id="17"/>
     </w:p>
     <w:tbl>
       <w:tblPr>
@@ -7989,7 +7980,6 @@
                 <w:szCs w:val="18"/>
                 <w:lang w:val="en-US"/>
               </w:rPr>
-              <w:lastRenderedPageBreak/>
               <w:t xml:space="preserve">          </w:t>
             </w:r>
             <w:r>
@@ -8020,7 +8010,7 @@
                 <v:shape id="_x0000_i1025" type="#_x0000_t75" style="width:130.2pt;height:50.4pt" o:ole="">
                   <v:imagedata r:id="rId7" o:title=""/>
                 </v:shape>
-                <o:OLEObject Type="Embed" ProgID="MSPhotoEd.3" ShapeID="_x0000_i1025" DrawAspect="Content" ObjectID="_1489856401" r:id="rId8"/>
+                <o:OLEObject Type="Embed" ProgID="MSPhotoEd.3" ShapeID="_x0000_i1025" DrawAspect="Content" ObjectID="_1491417575" r:id="rId8"/>
               </w:object>
             </w:r>
           </w:p>
@@ -8142,9 +8132,12 @@
       </w:pPr>
     </w:p>
     <w:sectPr>
-      <w:headerReference w:type="default" r:id="rId9"/>
-      <w:footerReference w:type="even" r:id="rId10"/>
-      <w:footerReference w:type="default" r:id="rId11"/>
+      <w:headerReference w:type="even" r:id="rId9"/>
+      <w:headerReference w:type="default" r:id="rId10"/>
+      <w:footerReference w:type="even" r:id="rId11"/>
+      <w:footerReference w:type="default" r:id="rId12"/>
+      <w:headerReference w:type="first" r:id="rId13"/>
+      <w:footerReference w:type="first" r:id="rId14"/>
       <w:pgSz w:w="11906" w:h="16838" w:code="9"/>
       <w:pgMar w:top="2121" w:right="1021" w:bottom="567" w:left="900" w:header="454" w:footer="454" w:gutter="0"/>
       <w:cols w:space="720"/>
@@ -8234,32 +8227,61 @@
         <w:sz w:val="18"/>
         <w:szCs w:val="18"/>
       </w:rPr>
-      <w:t>A subsidiary of FAB Holidays UK Ltd.</w:t>
+      <w:t>Portugal Holiday Rentals</w:t>
     </w:r>
     <w:r>
       <w:rPr>
         <w:rFonts w:ascii="Cambria" w:hAnsi="Cambria"/>
       </w:rPr>
       <w:tab/>
+    </w:r>
+    <w:r>
+      <w:rPr>
+        <w:rFonts w:ascii="Arial" w:hAnsi="Arial" w:cs="Arial"/>
+        <w:sz w:val="16"/>
+        <w:szCs w:val="16"/>
+      </w:rPr>
       <w:t xml:space="preserve">Page </w:t>
     </w:r>
     <w:r>
+      <w:rPr>
+        <w:rFonts w:ascii="Arial" w:hAnsi="Arial" w:cs="Arial"/>
+        <w:sz w:val="16"/>
+        <w:szCs w:val="16"/>
+      </w:rPr>
       <w:fldChar w:fldCharType="begin"/>
     </w:r>
     <w:r>
+      <w:rPr>
+        <w:rFonts w:ascii="Arial" w:hAnsi="Arial" w:cs="Arial"/>
+        <w:sz w:val="16"/>
+        <w:szCs w:val="16"/>
+      </w:rPr>
       <w:instrText xml:space="preserve"> PAGE   \* MERGEFORMAT </w:instrText>
     </w:r>
     <w:r>
+      <w:rPr>
+        <w:rFonts w:ascii="Arial" w:hAnsi="Arial" w:cs="Arial"/>
+        <w:sz w:val="16"/>
+        <w:szCs w:val="16"/>
+      </w:rPr>
       <w:fldChar w:fldCharType="separate"/>
     </w:r>
     <w:r>
       <w:rPr>
-        <w:rFonts w:ascii="Cambria" w:hAnsi="Cambria"/>
+        <w:rFonts w:ascii="Arial" w:hAnsi="Arial" w:cs="Arial"/>
         <w:noProof/>
-      </w:rPr>
-      <w:t>2</w:t>
+        <w:sz w:val="16"/>
+        <w:szCs w:val="16"/>
+      </w:rPr>
+      <w:t>1</w:t>
     </w:r>
     <w:r>
+      <w:rPr>
+        <w:rFonts w:ascii="Arial" w:hAnsi="Arial" w:cs="Arial"/>
+        <w:sz w:val="16"/>
+        <w:szCs w:val="16"/>
+      </w:rPr>
       <w:fldChar w:fldCharType="end"/>
     </w:r>
   </w:p>
@@ -8272,6 +8294,16 @@
         <w:sz w:val="16"/>
         <w:szCs w:val="16"/>
       </w:rPr>
+    </w:pPr>
+  </w:p>
+</w:ftr>
+</file>
+
+<file path=word/footer3.xml><?xml version="1.0" encoding="utf-8"?>
+<w:ftr xmlns:wpc="http://schemas.microsoft.com/office/word/2010/wordprocessingCanvas" xmlns:mc="http://schemas.openxmlformats.org/markup-compatibility/2006" xmlns:o="urn:schemas-microsoft-com:office:office" xmlns:r="http://schemas.openxmlformats.org/officeDocument/2006/relationships" xmlns:m="http://schemas.openxmlformats.org/officeDocument/2006/math" xmlns:v="urn:schemas-microsoft-com:vml" xmlns:wp14="http://schemas.microsoft.com/office/word/2010/wordprocessingDrawing" xmlns:wp="http://schemas.openxmlformats.org/drawingml/2006/wordprocessingDrawing" xmlns:w10="urn:schemas-microsoft-com:office:word" xmlns:w="http://schemas.openxmlformats.org/wordprocessingml/2006/main" xmlns:w14="http://schemas.microsoft.com/office/word/2010/wordml" xmlns:w15="http://schemas.microsoft.com/office/word/2012/wordml" xmlns:wpg="http://schemas.microsoft.com/office/word/2010/wordprocessingGroup" xmlns:wpi="http://schemas.microsoft.com/office/word/2010/wordprocessingInk" xmlns:wne="http://schemas.microsoft.com/office/word/2006/wordml" xmlns:wps="http://schemas.microsoft.com/office/word/2010/wordprocessingShape" mc:Ignorable="w14 w15 wp14">
+  <w:p>
+    <w:pPr>
+      <w:pStyle w:val="Footer"/>
     </w:pPr>
   </w:p>
 </w:ftr>
@@ -8297,6 +8329,16 @@
 </file>
 
 <file path=word/header1.xml><?xml version="1.0" encoding="utf-8"?>
+<w:hdr xmlns:wpc="http://schemas.microsoft.com/office/word/2010/wordprocessingCanvas" xmlns:mc="http://schemas.openxmlformats.org/markup-compatibility/2006" xmlns:o="urn:schemas-microsoft-com:office:office" xmlns:r="http://schemas.openxmlformats.org/officeDocument/2006/relationships" xmlns:m="http://schemas.openxmlformats.org/officeDocument/2006/math" xmlns:v="urn:schemas-microsoft-com:vml" xmlns:wp14="http://schemas.microsoft.com/office/word/2010/wordprocessingDrawing" xmlns:wp="http://schemas.openxmlformats.org/drawingml/2006/wordprocessingDrawing" xmlns:w10="urn:schemas-microsoft-com:office:word" xmlns:w="http://schemas.openxmlformats.org/wordprocessingml/2006/main" xmlns:w14="http://schemas.microsoft.com/office/word/2010/wordml" xmlns:w15="http://schemas.microsoft.com/office/word/2012/wordml" xmlns:wpg="http://schemas.microsoft.com/office/word/2010/wordprocessingGroup" xmlns:wpi="http://schemas.microsoft.com/office/word/2010/wordprocessingInk" xmlns:wne="http://schemas.microsoft.com/office/word/2006/wordml" xmlns:wps="http://schemas.microsoft.com/office/word/2010/wordprocessingShape" mc:Ignorable="w14 w15 wp14">
+  <w:p>
+    <w:pPr>
+      <w:pStyle w:val="Header"/>
+    </w:pPr>
+  </w:p>
+</w:hdr>
+</file>
+
+<file path=word/header2.xml><?xml version="1.0" encoding="utf-8"?>
 <w:hdr xmlns:wpc="http://schemas.microsoft.com/office/word/2010/wordprocessingCanvas" xmlns:mc="http://schemas.openxmlformats.org/markup-compatibility/2006" xmlns:o="urn:schemas-microsoft-com:office:office" xmlns:r="http://schemas.openxmlformats.org/officeDocument/2006/relationships" xmlns:m="http://schemas.openxmlformats.org/officeDocument/2006/math" xmlns:v="urn:schemas-microsoft-com:vml" xmlns:wp14="http://schemas.microsoft.com/office/word/2010/wordprocessingDrawing" xmlns:wp="http://schemas.openxmlformats.org/drawingml/2006/wordprocessingDrawing" xmlns:w10="urn:schemas-microsoft-com:office:word" xmlns:w="http://schemas.openxmlformats.org/wordprocessingml/2006/main" xmlns:w14="http://schemas.microsoft.com/office/word/2010/wordml" xmlns:w15="http://schemas.microsoft.com/office/word/2012/wordml" xmlns:wpg="http://schemas.microsoft.com/office/word/2010/wordprocessingGroup" xmlns:wpi="http://schemas.microsoft.com/office/word/2010/wordprocessingInk" xmlns:wne="http://schemas.microsoft.com/office/word/2006/wordml" xmlns:wps="http://schemas.microsoft.com/office/word/2010/wordprocessingShape" mc:Ignorable="w14 w15 wp14">
   <w:p/>
   <w:tbl>
@@ -8559,7 +8601,7 @@
                       <w:szCs w:val="16"/>
                       <w:lang w:val="fr-FR"/>
                     </w:rPr>
-                    <w:t>fabhols@gmail.com</w:t>
+                    <w:t>fabholidays59@gmail.com</w:t>
                   </w:r>
                 </w:hyperlink>
                 <w:r>
@@ -8748,6 +8790,13 @@
                   </w:rPr>
                   <w:tab/>
                 </w:r>
+                <w:r>
+                  <w:rPr>
+                    <w:rFonts w:ascii="Calibri" w:hAnsi="Calibri"/>
+                    <w:lang w:val="it-IT"/>
+                  </w:rPr>
+                  <w:t>Name</w:t>
+                </w:r>
               </w:p>
             </w:tc>
             <w:tc>
@@ -8766,58 +8815,9 @@
                 <w:r>
                   <w:rPr>
                     <w:rFonts w:ascii="Calibri" w:hAnsi="Calibri"/>
-                  </w:rPr>
-                  <w:t xml:space="preserve">Property ID: </w:t>
-                </w:r>
-                <w:r>
-                  <w:rPr>
-                    <w:rFonts w:ascii="Calibri" w:hAnsi="Calibri"/>
                     <w:iCs/>
                   </w:rPr>
-                  <w:t xml:space="preserve"> </w:t>
-                </w:r>
-                <w:r>
-                  <w:rPr>
-                    <w:rFonts w:ascii="Calibri" w:hAnsi="Calibri"/>
-                    <w:iCs/>
-                  </w:rPr>
-                  <w:fldChar w:fldCharType="begin"/>
-                </w:r>
-                <w:r>
-                  <w:rPr>
-                    <w:rFonts w:ascii="Calibri" w:hAnsi="Calibri"/>
-                    <w:iCs/>
-                  </w:rPr>
-                  <w:instrText xml:space="preserve"> MERGEFIELD "HomeawayReference" </w:instrText>
-                </w:r>
-                <w:r>
-                  <w:rPr>
-                    <w:rFonts w:ascii="Calibri" w:hAnsi="Calibri"/>
-                    <w:iCs/>
-                  </w:rPr>
-                  <w:fldChar w:fldCharType="separate"/>
-                </w:r>
-                <w:r>
-                  <w:rPr>
-                    <w:rFonts w:ascii="Calibri" w:hAnsi="Calibri"/>
-                    <w:iCs/>
-                  </w:rPr>
-                  <w:t>«HomeawayReference»</w:t>
-                </w:r>
-                <w:r>
-                  <w:rPr>
-                    <w:rFonts w:ascii="Calibri" w:hAnsi="Calibri"/>
-                  </w:rPr>
-                  <w:fldChar w:fldCharType="end"/>
-                </w:r>
-                <w:r>
-                  <w:rPr>
-                    <w:rFonts w:ascii="Calibri" w:hAnsi="Calibri"/>
-                    <w:b/>
-                    <w:bCs/>
-                    <w:iCs/>
-                  </w:rPr>
-                  <w:t xml:space="preserve"> - </w:t>
+                  <w:t xml:space="preserve">Name: </w:t>
                 </w:r>
                 <w:r>
                   <w:rPr>
@@ -8879,7 +8879,7 @@
                     <w:i/>
                     <w:color w:val="FF0000"/>
                   </w:rPr>
-                  <w:t xml:space="preserve">Booking Reference: </w:t>
+                  <w:t xml:space="preserve">Reference: </w:t>
                 </w:r>
                 <w:r>
                   <w:rPr>
@@ -8968,6 +8968,16 @@
         <w:sz w:val="12"/>
         <w:szCs w:val="12"/>
       </w:rPr>
+    </w:pPr>
+  </w:p>
+</w:hdr>
+</file>
+
+<file path=word/header3.xml><?xml version="1.0" encoding="utf-8"?>
+<w:hdr xmlns:wpc="http://schemas.microsoft.com/office/word/2010/wordprocessingCanvas" xmlns:mc="http://schemas.openxmlformats.org/markup-compatibility/2006" xmlns:o="urn:schemas-microsoft-com:office:office" xmlns:r="http://schemas.openxmlformats.org/officeDocument/2006/relationships" xmlns:m="http://schemas.openxmlformats.org/officeDocument/2006/math" xmlns:v="urn:schemas-microsoft-com:vml" xmlns:wp14="http://schemas.microsoft.com/office/word/2010/wordprocessingDrawing" xmlns:wp="http://schemas.openxmlformats.org/drawingml/2006/wordprocessingDrawing" xmlns:w10="urn:schemas-microsoft-com:office:word" xmlns:w="http://schemas.openxmlformats.org/wordprocessingml/2006/main" xmlns:w14="http://schemas.microsoft.com/office/word/2010/wordml" xmlns:w15="http://schemas.microsoft.com/office/word/2012/wordml" xmlns:wpg="http://schemas.microsoft.com/office/word/2010/wordprocessingGroup" xmlns:wpi="http://schemas.microsoft.com/office/word/2010/wordprocessingInk" xmlns:wne="http://schemas.microsoft.com/office/word/2006/wordml" xmlns:wps="http://schemas.microsoft.com/office/word/2010/wordprocessingShape" mc:Ignorable="w14 w15 wp14">
+  <w:p>
+    <w:pPr>
+      <w:pStyle w:val="Header"/>
     </w:pPr>
   </w:p>
 </w:hdr>

</xml_diff>

<commit_message>
Docs updated for USD
</commit_message>
<xml_diff>
--- a/DocumentTemplates/BOOKING_EU_LateBookingRequestFormTemplate.docx
+++ b/DocumentTemplates/BOOKING_EU_LateBookingRequestFormTemplate.docx
@@ -695,6 +695,7 @@
               </w:rPr>
               <w:t>Home Tel No</w:t>
             </w:r>
+            <w:proofErr w:type="gramStart"/>
             <w:r>
               <w:rPr>
                 <w:rFonts w:ascii="Arial" w:hAnsi="Arial" w:cs="Arial"/>
@@ -709,7 +710,16 @@
                 <w:sz w:val="20"/>
                 <w:lang w:val="en-US"/>
               </w:rPr>
-              <w:t xml:space="preserve">. </w:t>
+              <w:t>.</w:t>
+            </w:r>
+            <w:proofErr w:type="gramEnd"/>
+            <w:r>
+              <w:rPr>
+                <w:rFonts w:ascii="Arial" w:hAnsi="Arial" w:cs="Arial"/>
+                <w:sz w:val="20"/>
+                <w:lang w:val="en-US"/>
+              </w:rPr>
+              <w:t xml:space="preserve"> </w:t>
             </w:r>
             <w:r>
               <w:rPr>
@@ -3137,7 +3147,7 @@
       </w:tr>
       <w:tr>
         <w:trPr>
-          <w:trHeight w:val="273"/>
+          <w:trHeight w:hRule="exact" w:val="504"/>
         </w:trPr>
         <w:tc>
           <w:tcPr>
@@ -3314,23 +3324,101 @@
             <w:r>
               <w:rPr>
                 <w:rFonts w:ascii="Arial" w:hAnsi="Arial" w:cs="Arial"/>
-                <w:b/>
+                <w:sz w:val="16"/>
+                <w:szCs w:val="16"/>
+              </w:rPr>
+              <w:fldChar w:fldCharType="begin"/>
+            </w:r>
+            <w:r>
+              <w:rPr>
+                <w:rFonts w:ascii="Arial" w:hAnsi="Arial" w:cs="Arial"/>
+                <w:sz w:val="16"/>
+                <w:szCs w:val="16"/>
+              </w:rPr>
+              <w:instrText xml:space="preserve"> MERGEFIELD "</w:instrText>
+            </w:r>
+            <w:r>
+              <w:rPr>
+                <w:rFonts w:ascii="Arial" w:hAnsi="Arial" w:cs="Arial"/>
                 <w:color w:val="000000"/>
-                <w:sz w:val="18"/>
-                <w:szCs w:val="18"/>
-                <w:lang w:val="en-US"/>
-              </w:rPr>
-              <w:t xml:space="preserve">EURO </w:t>
-            </w:r>
-            <w:r>
-              <w:rPr>
-                <w:rFonts w:ascii="Arial" w:hAnsi="Arial" w:cs="Arial"/>
-                <w:b/>
-                <w:color w:val="000000"/>
-                <w:sz w:val="18"/>
-                <w:szCs w:val="18"/>
-              </w:rPr>
-              <w:t>€</w:t>
+                <w:sz w:val="16"/>
+                <w:szCs w:val="16"/>
+              </w:rPr>
+              <w:instrText>BookingPreferredCurrency</w:instrText>
+            </w:r>
+            <w:r>
+              <w:rPr>
+                <w:rFonts w:ascii="Arial" w:hAnsi="Arial" w:cs="Arial"/>
+                <w:sz w:val="16"/>
+                <w:szCs w:val="16"/>
+              </w:rPr>
+              <w:instrText xml:space="preserve">" </w:instrText>
+            </w:r>
+            <w:r>
+              <w:rPr>
+                <w:rFonts w:ascii="Arial" w:hAnsi="Arial" w:cs="Arial"/>
+                <w:sz w:val="16"/>
+                <w:szCs w:val="16"/>
+              </w:rPr>
+              <w:fldChar w:fldCharType="separate"/>
+            </w:r>
+            <w:r>
+              <w:rPr>
+                <w:rFonts w:ascii="Arial" w:hAnsi="Arial" w:cs="Arial"/>
+                <w:sz w:val="16"/>
+                <w:szCs w:val="16"/>
+              </w:rPr>
+              <w:t>«DayTimeTelephone»</w:t>
+            </w:r>
+            <w:r>
+              <w:rPr>
+                <w:rFonts w:ascii="Arial" w:hAnsi="Arial" w:cs="Arial"/>
+                <w:sz w:val="16"/>
+                <w:szCs w:val="16"/>
+                <w:lang w:val="en-US"/>
+              </w:rPr>
+              <w:fldChar w:fldCharType="end"/>
+            </w:r>
+            <w:r>
+              <w:rPr>
+                <w:rFonts w:ascii="Arial" w:hAnsi="Arial" w:cs="Arial"/>
+                <w:sz w:val="16"/>
+                <w:szCs w:val="16"/>
+              </w:rPr>
+              <w:fldChar w:fldCharType="begin"/>
+            </w:r>
+            <w:r>
+              <w:rPr>
+                <w:rFonts w:ascii="Arial" w:hAnsi="Arial" w:cs="Arial"/>
+                <w:sz w:val="16"/>
+                <w:szCs w:val="16"/>
+              </w:rPr>
+              <w:instrText xml:space="preserve"> MERGEFIELD "BookingCurrencyConversionSymbol" </w:instrText>
+            </w:r>
+            <w:r>
+              <w:rPr>
+                <w:rFonts w:ascii="Arial" w:hAnsi="Arial" w:cs="Arial"/>
+                <w:sz w:val="16"/>
+                <w:szCs w:val="16"/>
+              </w:rPr>
+              <w:fldChar w:fldCharType="separate"/>
+            </w:r>
+            <w:r>
+              <w:rPr>
+                <w:rFonts w:ascii="Arial" w:hAnsi="Arial" w:cs="Arial"/>
+                <w:sz w:val="16"/>
+                <w:szCs w:val="16"/>
+              </w:rPr>
+              <w:t>«DayTimeTelephone»</w:t>
+            </w:r>
+            <w:r>
+              <w:rPr>
+                <w:rFonts w:ascii="Arial" w:hAnsi="Arial" w:cs="Arial"/>
+                <w:sz w:val="16"/>
+                <w:szCs w:val="16"/>
+                <w:lang w:val="en-US"/>
+              </w:rPr>
+              <w:fldChar w:fldCharType="end"/>
             </w:r>
             <w:r>
               <w:rPr>
@@ -3509,10 +3597,43 @@
             <w:r>
               <w:rPr>
                 <w:rFonts w:ascii="Arial" w:hAnsi="Arial" w:cs="Arial"/>
-                <w:color w:val="000000"/>
-                <w:sz w:val="20"/>
-              </w:rPr>
-              <w:t>€</w:t>
+                <w:sz w:val="16"/>
+                <w:szCs w:val="16"/>
+              </w:rPr>
+              <w:fldChar w:fldCharType="begin"/>
+            </w:r>
+            <w:r>
+              <w:rPr>
+                <w:rFonts w:ascii="Arial" w:hAnsi="Arial" w:cs="Arial"/>
+                <w:sz w:val="16"/>
+                <w:szCs w:val="16"/>
+              </w:rPr>
+              <w:instrText xml:space="preserve"> MERGEFIELD "BookingCurrencyConversionSymbol" </w:instrText>
+            </w:r>
+            <w:r>
+              <w:rPr>
+                <w:rFonts w:ascii="Arial" w:hAnsi="Arial" w:cs="Arial"/>
+                <w:sz w:val="16"/>
+                <w:szCs w:val="16"/>
+              </w:rPr>
+              <w:fldChar w:fldCharType="separate"/>
+            </w:r>
+            <w:r>
+              <w:rPr>
+                <w:rFonts w:ascii="Arial" w:hAnsi="Arial" w:cs="Arial"/>
+                <w:sz w:val="16"/>
+                <w:szCs w:val="16"/>
+              </w:rPr>
+              <w:t>«DayTimeTelephone»</w:t>
+            </w:r>
+            <w:r>
+              <w:rPr>
+                <w:rFonts w:ascii="Arial" w:hAnsi="Arial" w:cs="Arial"/>
+                <w:sz w:val="16"/>
+                <w:szCs w:val="16"/>
+                <w:lang w:val="en-US"/>
+              </w:rPr>
+              <w:fldChar w:fldCharType="end"/>
             </w:r>
             <w:r>
               <w:rPr>
@@ -3591,8 +3712,6 @@
                 <w:lang w:val="en-US"/>
               </w:rPr>
             </w:pPr>
-            <w:bookmarkStart w:id="2" w:name="_GoBack"/>
-            <w:bookmarkEnd w:id="2"/>
           </w:p>
         </w:tc>
         <w:tc>
@@ -3626,10 +3745,43 @@
             <w:r>
               <w:rPr>
                 <w:rFonts w:ascii="Arial" w:hAnsi="Arial" w:cs="Arial"/>
-                <w:sz w:val="20"/>
-                <w:lang w:val="en-US"/>
-              </w:rPr>
-              <w:t>€</w:t>
+                <w:sz w:val="16"/>
+                <w:szCs w:val="16"/>
+              </w:rPr>
+              <w:fldChar w:fldCharType="begin"/>
+            </w:r>
+            <w:r>
+              <w:rPr>
+                <w:rFonts w:ascii="Arial" w:hAnsi="Arial" w:cs="Arial"/>
+                <w:sz w:val="16"/>
+                <w:szCs w:val="16"/>
+              </w:rPr>
+              <w:instrText xml:space="preserve"> MERGEFIELD "BookingCurrencyConversionSymbol" </w:instrText>
+            </w:r>
+            <w:r>
+              <w:rPr>
+                <w:rFonts w:ascii="Arial" w:hAnsi="Arial" w:cs="Arial"/>
+                <w:sz w:val="16"/>
+                <w:szCs w:val="16"/>
+              </w:rPr>
+              <w:fldChar w:fldCharType="separate"/>
+            </w:r>
+            <w:r>
+              <w:rPr>
+                <w:rFonts w:ascii="Arial" w:hAnsi="Arial" w:cs="Arial"/>
+                <w:sz w:val="16"/>
+                <w:szCs w:val="16"/>
+              </w:rPr>
+              <w:t>«DayTimeTelephone»</w:t>
+            </w:r>
+            <w:r>
+              <w:rPr>
+                <w:rFonts w:ascii="Arial" w:hAnsi="Arial" w:cs="Arial"/>
+                <w:sz w:val="16"/>
+                <w:szCs w:val="16"/>
+                <w:lang w:val="en-US"/>
+              </w:rPr>
+              <w:fldChar w:fldCharType="end"/>
             </w:r>
             <w:r>
               <w:rPr>
@@ -3753,12 +3905,60 @@
             <w:r>
               <w:rPr>
                 <w:rFonts w:ascii="Arial" w:hAnsi="Arial" w:cs="Arial"/>
+                <w:sz w:val="16"/>
+                <w:szCs w:val="16"/>
+              </w:rPr>
+              <w:fldChar w:fldCharType="begin"/>
+            </w:r>
+            <w:r>
+              <w:rPr>
+                <w:rFonts w:ascii="Arial" w:hAnsi="Arial" w:cs="Arial"/>
+                <w:sz w:val="16"/>
+                <w:szCs w:val="16"/>
+              </w:rPr>
+              <w:instrText xml:space="preserve"> MERGEFIELD "</w:instrText>
+            </w:r>
+            <w:r>
+              <w:rPr>
+                <w:rFonts w:ascii="Arial" w:hAnsi="Arial" w:cs="Arial"/>
                 <w:color w:val="000000"/>
                 <w:sz w:val="16"/>
                 <w:szCs w:val="16"/>
-                <w:lang w:val="en-US"/>
-              </w:rPr>
-              <w:t>EURO</w:t>
+              </w:rPr>
+              <w:instrText>BookingPreferredCurrency</w:instrText>
+            </w:r>
+            <w:r>
+              <w:rPr>
+                <w:rFonts w:ascii="Arial" w:hAnsi="Arial" w:cs="Arial"/>
+                <w:sz w:val="16"/>
+                <w:szCs w:val="16"/>
+              </w:rPr>
+              <w:instrText xml:space="preserve">" </w:instrText>
+            </w:r>
+            <w:r>
+              <w:rPr>
+                <w:rFonts w:ascii="Arial" w:hAnsi="Arial" w:cs="Arial"/>
+                <w:sz w:val="16"/>
+                <w:szCs w:val="16"/>
+              </w:rPr>
+              <w:fldChar w:fldCharType="separate"/>
+            </w:r>
+            <w:r>
+              <w:rPr>
+                <w:rFonts w:ascii="Arial" w:hAnsi="Arial" w:cs="Arial"/>
+                <w:sz w:val="16"/>
+                <w:szCs w:val="16"/>
+              </w:rPr>
+              <w:t>«DayTimeTelephone»</w:t>
+            </w:r>
+            <w:r>
+              <w:rPr>
+                <w:rFonts w:ascii="Arial" w:hAnsi="Arial" w:cs="Arial"/>
+                <w:sz w:val="16"/>
+                <w:szCs w:val="16"/>
+                <w:lang w:val="en-US"/>
+              </w:rPr>
+              <w:fldChar w:fldCharType="end"/>
             </w:r>
             <w:r>
               <w:rPr>
@@ -3768,7 +3968,7 @@
                 <w:szCs w:val="16"/>
                 <w:lang w:val="en-US"/>
               </w:rPr>
-              <w:t xml:space="preserve"> </w:t>
+              <w:t>3</w:t>
             </w:r>
             <w:r>
               <w:rPr>
@@ -3776,28 +3976,49 @@
                 <w:color w:val="000000"/>
                 <w:sz w:val="16"/>
                 <w:szCs w:val="16"/>
-                <w:lang w:val="en-US"/>
-              </w:rPr>
-              <w:t>3</w:t>
-            </w:r>
-            <w:r>
-              <w:rPr>
-                <w:rFonts w:ascii="Arial" w:hAnsi="Arial" w:cs="Arial"/>
-                <w:color w:val="000000"/>
-                <w:sz w:val="16"/>
-                <w:szCs w:val="16"/>
               </w:rPr>
               <w:t>.00</w:t>
             </w:r>
             <w:r>
               <w:rPr>
                 <w:rFonts w:ascii="Arial" w:hAnsi="Arial" w:cs="Arial"/>
-                <w:color w:val="000000"/>
-                <w:sz w:val="16"/>
-                <w:szCs w:val="16"/>
-                <w:lang w:val="en-US"/>
-              </w:rPr>
-              <w:t>€</w:t>
+                <w:sz w:val="16"/>
+                <w:szCs w:val="16"/>
+              </w:rPr>
+              <w:fldChar w:fldCharType="begin"/>
+            </w:r>
+            <w:r>
+              <w:rPr>
+                <w:rFonts w:ascii="Arial" w:hAnsi="Arial" w:cs="Arial"/>
+                <w:sz w:val="16"/>
+                <w:szCs w:val="16"/>
+              </w:rPr>
+              <w:instrText xml:space="preserve"> MERGEFIELD "BookingCurrencyConversionSymbol" </w:instrText>
+            </w:r>
+            <w:r>
+              <w:rPr>
+                <w:rFonts w:ascii="Arial" w:hAnsi="Arial" w:cs="Arial"/>
+                <w:sz w:val="16"/>
+                <w:szCs w:val="16"/>
+              </w:rPr>
+              <w:fldChar w:fldCharType="separate"/>
+            </w:r>
+            <w:r>
+              <w:rPr>
+                <w:rFonts w:ascii="Arial" w:hAnsi="Arial" w:cs="Arial"/>
+                <w:sz w:val="16"/>
+                <w:szCs w:val="16"/>
+              </w:rPr>
+              <w:t>«DayTimeTelephone»</w:t>
+            </w:r>
+            <w:r>
+              <w:rPr>
+                <w:rFonts w:ascii="Arial" w:hAnsi="Arial" w:cs="Arial"/>
+                <w:sz w:val="16"/>
+                <w:szCs w:val="16"/>
+                <w:lang w:val="en-US"/>
+              </w:rPr>
+              <w:fldChar w:fldCharType="end"/>
             </w:r>
             <w:r>
               <w:rPr>
@@ -3832,10 +4053,43 @@
             <w:r>
               <w:rPr>
                 <w:rFonts w:ascii="Arial" w:hAnsi="Arial" w:cs="Arial"/>
-                <w:sz w:val="20"/>
-                <w:lang w:val="en-US"/>
-              </w:rPr>
-              <w:t>€</w:t>
+                <w:sz w:val="16"/>
+                <w:szCs w:val="16"/>
+              </w:rPr>
+              <w:fldChar w:fldCharType="begin"/>
+            </w:r>
+            <w:r>
+              <w:rPr>
+                <w:rFonts w:ascii="Arial" w:hAnsi="Arial" w:cs="Arial"/>
+                <w:sz w:val="16"/>
+                <w:szCs w:val="16"/>
+              </w:rPr>
+              <w:instrText xml:space="preserve"> MERGEFIELD "BookingCurrencyConversionSymbol" </w:instrText>
+            </w:r>
+            <w:r>
+              <w:rPr>
+                <w:rFonts w:ascii="Arial" w:hAnsi="Arial" w:cs="Arial"/>
+                <w:sz w:val="16"/>
+                <w:szCs w:val="16"/>
+              </w:rPr>
+              <w:fldChar w:fldCharType="separate"/>
+            </w:r>
+            <w:r>
+              <w:rPr>
+                <w:rFonts w:ascii="Arial" w:hAnsi="Arial" w:cs="Arial"/>
+                <w:sz w:val="16"/>
+                <w:szCs w:val="16"/>
+              </w:rPr>
+              <w:t>«DayTimeTelephone»</w:t>
+            </w:r>
+            <w:r>
+              <w:rPr>
+                <w:rFonts w:ascii="Arial" w:hAnsi="Arial" w:cs="Arial"/>
+                <w:sz w:val="16"/>
+                <w:szCs w:val="16"/>
+                <w:lang w:val="en-US"/>
+              </w:rPr>
+              <w:fldChar w:fldCharType="end"/>
             </w:r>
             <w:r>
               <w:rPr>
@@ -3945,12 +4199,60 @@
             <w:r>
               <w:rPr>
                 <w:rFonts w:ascii="Arial" w:hAnsi="Arial" w:cs="Arial"/>
+                <w:sz w:val="16"/>
+                <w:szCs w:val="16"/>
+              </w:rPr>
+              <w:fldChar w:fldCharType="begin"/>
+            </w:r>
+            <w:r>
+              <w:rPr>
+                <w:rFonts w:ascii="Arial" w:hAnsi="Arial" w:cs="Arial"/>
+                <w:sz w:val="16"/>
+                <w:szCs w:val="16"/>
+              </w:rPr>
+              <w:instrText xml:space="preserve"> MERGEFIELD "</w:instrText>
+            </w:r>
+            <w:r>
+              <w:rPr>
+                <w:rFonts w:ascii="Arial" w:hAnsi="Arial" w:cs="Arial"/>
                 <w:color w:val="000000"/>
                 <w:sz w:val="16"/>
                 <w:szCs w:val="16"/>
-                <w:lang w:val="en-US"/>
-              </w:rPr>
-              <w:t>EURO</w:t>
+              </w:rPr>
+              <w:instrText>BookingPreferredCurrency</w:instrText>
+            </w:r>
+            <w:r>
+              <w:rPr>
+                <w:rFonts w:ascii="Arial" w:hAnsi="Arial" w:cs="Arial"/>
+                <w:sz w:val="16"/>
+                <w:szCs w:val="16"/>
+              </w:rPr>
+              <w:instrText xml:space="preserve">" </w:instrText>
+            </w:r>
+            <w:r>
+              <w:rPr>
+                <w:rFonts w:ascii="Arial" w:hAnsi="Arial" w:cs="Arial"/>
+                <w:sz w:val="16"/>
+                <w:szCs w:val="16"/>
+              </w:rPr>
+              <w:fldChar w:fldCharType="separate"/>
+            </w:r>
+            <w:r>
+              <w:rPr>
+                <w:rFonts w:ascii="Arial" w:hAnsi="Arial" w:cs="Arial"/>
+                <w:sz w:val="16"/>
+                <w:szCs w:val="16"/>
+              </w:rPr>
+              <w:t>«DayTimeTelephone»</w:t>
+            </w:r>
+            <w:r>
+              <w:rPr>
+                <w:rFonts w:ascii="Arial" w:hAnsi="Arial" w:cs="Arial"/>
+                <w:sz w:val="16"/>
+                <w:szCs w:val="16"/>
+                <w:lang w:val="en-US"/>
+              </w:rPr>
+              <w:fldChar w:fldCharType="end"/>
             </w:r>
             <w:r>
               <w:rPr>
@@ -3960,27 +4262,48 @@
                 <w:szCs w:val="16"/>
                 <w:lang w:val="en-US"/>
               </w:rPr>
-              <w:t xml:space="preserve"> </w:t>
-            </w:r>
-            <w:r>
-              <w:rPr>
-                <w:rFonts w:ascii="Arial" w:hAnsi="Arial" w:cs="Arial"/>
-                <w:color w:val="000000"/>
-                <w:sz w:val="16"/>
-                <w:szCs w:val="16"/>
-                <w:lang w:val="en-US"/>
-              </w:rPr>
               <w:t>60.00</w:t>
             </w:r>
             <w:r>
               <w:rPr>
                 <w:rFonts w:ascii="Arial" w:hAnsi="Arial" w:cs="Arial"/>
-                <w:color w:val="000000"/>
-                <w:sz w:val="16"/>
-                <w:szCs w:val="16"/>
-                <w:lang w:val="en-US"/>
-              </w:rPr>
-              <w:t>€</w:t>
+                <w:sz w:val="16"/>
+                <w:szCs w:val="16"/>
+              </w:rPr>
+              <w:fldChar w:fldCharType="begin"/>
+            </w:r>
+            <w:r>
+              <w:rPr>
+                <w:rFonts w:ascii="Arial" w:hAnsi="Arial" w:cs="Arial"/>
+                <w:sz w:val="16"/>
+                <w:szCs w:val="16"/>
+              </w:rPr>
+              <w:instrText xml:space="preserve"> MERGEFIELD "BookingCurrencyConversionSymbol" </w:instrText>
+            </w:r>
+            <w:r>
+              <w:rPr>
+                <w:rFonts w:ascii="Arial" w:hAnsi="Arial" w:cs="Arial"/>
+                <w:sz w:val="16"/>
+                <w:szCs w:val="16"/>
+              </w:rPr>
+              <w:fldChar w:fldCharType="separate"/>
+            </w:r>
+            <w:r>
+              <w:rPr>
+                <w:rFonts w:ascii="Arial" w:hAnsi="Arial" w:cs="Arial"/>
+                <w:sz w:val="16"/>
+                <w:szCs w:val="16"/>
+              </w:rPr>
+              <w:t>«DayTimeTelephone»</w:t>
+            </w:r>
+            <w:r>
+              <w:rPr>
+                <w:rFonts w:ascii="Arial" w:hAnsi="Arial" w:cs="Arial"/>
+                <w:sz w:val="16"/>
+                <w:szCs w:val="16"/>
+                <w:lang w:val="en-US"/>
+              </w:rPr>
+              <w:fldChar w:fldCharType="end"/>
             </w:r>
             <w:r>
               <w:rPr>
@@ -4026,10 +4349,43 @@
             <w:r>
               <w:rPr>
                 <w:rFonts w:ascii="Arial" w:hAnsi="Arial" w:cs="Arial"/>
-                <w:sz w:val="20"/>
-                <w:lang w:val="en-US"/>
-              </w:rPr>
-              <w:t>€</w:t>
+                <w:sz w:val="16"/>
+                <w:szCs w:val="16"/>
+              </w:rPr>
+              <w:fldChar w:fldCharType="begin"/>
+            </w:r>
+            <w:r>
+              <w:rPr>
+                <w:rFonts w:ascii="Arial" w:hAnsi="Arial" w:cs="Arial"/>
+                <w:sz w:val="16"/>
+                <w:szCs w:val="16"/>
+              </w:rPr>
+              <w:instrText xml:space="preserve"> MERGEFIELD "BookingCurrencyConversionSymbol" </w:instrText>
+            </w:r>
+            <w:r>
+              <w:rPr>
+                <w:rFonts w:ascii="Arial" w:hAnsi="Arial" w:cs="Arial"/>
+                <w:sz w:val="16"/>
+                <w:szCs w:val="16"/>
+              </w:rPr>
+              <w:fldChar w:fldCharType="separate"/>
+            </w:r>
+            <w:r>
+              <w:rPr>
+                <w:rFonts w:ascii="Arial" w:hAnsi="Arial" w:cs="Arial"/>
+                <w:sz w:val="16"/>
+                <w:szCs w:val="16"/>
+              </w:rPr>
+              <w:t>«DayTimeTelephone»</w:t>
+            </w:r>
+            <w:r>
+              <w:rPr>
+                <w:rFonts w:ascii="Arial" w:hAnsi="Arial" w:cs="Arial"/>
+                <w:sz w:val="16"/>
+                <w:szCs w:val="16"/>
+                <w:lang w:val="en-US"/>
+              </w:rPr>
+              <w:fldChar w:fldCharType="end"/>
             </w:r>
             <w:r>
               <w:rPr>
@@ -4139,12 +4495,60 @@
             <w:r>
               <w:rPr>
                 <w:rFonts w:ascii="Arial" w:hAnsi="Arial" w:cs="Arial"/>
+                <w:sz w:val="16"/>
+                <w:szCs w:val="16"/>
+              </w:rPr>
+              <w:fldChar w:fldCharType="begin"/>
+            </w:r>
+            <w:r>
+              <w:rPr>
+                <w:rFonts w:ascii="Arial" w:hAnsi="Arial" w:cs="Arial"/>
+                <w:sz w:val="16"/>
+                <w:szCs w:val="16"/>
+              </w:rPr>
+              <w:instrText xml:space="preserve"> MERGEFIELD "</w:instrText>
+            </w:r>
+            <w:r>
+              <w:rPr>
+                <w:rFonts w:ascii="Arial" w:hAnsi="Arial" w:cs="Arial"/>
                 <w:color w:val="000000"/>
                 <w:sz w:val="16"/>
                 <w:szCs w:val="16"/>
-                <w:lang w:val="en-US"/>
-              </w:rPr>
-              <w:t>EURO 30.00</w:t>
+              </w:rPr>
+              <w:instrText>BookingPreferredCurrency</w:instrText>
+            </w:r>
+            <w:r>
+              <w:rPr>
+                <w:rFonts w:ascii="Arial" w:hAnsi="Arial" w:cs="Arial"/>
+                <w:sz w:val="16"/>
+                <w:szCs w:val="16"/>
+              </w:rPr>
+              <w:instrText xml:space="preserve">" </w:instrText>
+            </w:r>
+            <w:r>
+              <w:rPr>
+                <w:rFonts w:ascii="Arial" w:hAnsi="Arial" w:cs="Arial"/>
+                <w:sz w:val="16"/>
+                <w:szCs w:val="16"/>
+              </w:rPr>
+              <w:fldChar w:fldCharType="separate"/>
+            </w:r>
+            <w:r>
+              <w:rPr>
+                <w:rFonts w:ascii="Arial" w:hAnsi="Arial" w:cs="Arial"/>
+                <w:sz w:val="16"/>
+                <w:szCs w:val="16"/>
+              </w:rPr>
+              <w:t>«DayTimeTelephone»</w:t>
+            </w:r>
+            <w:r>
+              <w:rPr>
+                <w:rFonts w:ascii="Arial" w:hAnsi="Arial" w:cs="Arial"/>
+                <w:sz w:val="16"/>
+                <w:szCs w:val="16"/>
+                <w:lang w:val="en-US"/>
+              </w:rPr>
+              <w:fldChar w:fldCharType="end"/>
             </w:r>
             <w:r>
               <w:rPr>
@@ -4154,7 +4558,48 @@
                 <w:szCs w:val="16"/>
                 <w:lang w:val="en-US"/>
               </w:rPr>
-              <w:t>€</w:t>
+              <w:t>30.00</w:t>
+            </w:r>
+            <w:r>
+              <w:rPr>
+                <w:rFonts w:ascii="Arial" w:hAnsi="Arial" w:cs="Arial"/>
+                <w:sz w:val="16"/>
+                <w:szCs w:val="16"/>
+              </w:rPr>
+              <w:fldChar w:fldCharType="begin"/>
+            </w:r>
+            <w:r>
+              <w:rPr>
+                <w:rFonts w:ascii="Arial" w:hAnsi="Arial" w:cs="Arial"/>
+                <w:sz w:val="16"/>
+                <w:szCs w:val="16"/>
+              </w:rPr>
+              <w:instrText xml:space="preserve"> MERGEFIELD "BookingCurrencyConversionSymbol" </w:instrText>
+            </w:r>
+            <w:r>
+              <w:rPr>
+                <w:rFonts w:ascii="Arial" w:hAnsi="Arial" w:cs="Arial"/>
+                <w:sz w:val="16"/>
+                <w:szCs w:val="16"/>
+              </w:rPr>
+              <w:fldChar w:fldCharType="separate"/>
+            </w:r>
+            <w:r>
+              <w:rPr>
+                <w:rFonts w:ascii="Arial" w:hAnsi="Arial" w:cs="Arial"/>
+                <w:sz w:val="16"/>
+                <w:szCs w:val="16"/>
+              </w:rPr>
+              <w:t>«DayTimeTelephone»</w:t>
+            </w:r>
+            <w:r>
+              <w:rPr>
+                <w:rFonts w:ascii="Arial" w:hAnsi="Arial" w:cs="Arial"/>
+                <w:sz w:val="16"/>
+                <w:szCs w:val="16"/>
+                <w:lang w:val="en-US"/>
+              </w:rPr>
+              <w:fldChar w:fldCharType="end"/>
             </w:r>
             <w:r>
               <w:rPr>
@@ -4201,10 +4646,43 @@
             <w:r>
               <w:rPr>
                 <w:rFonts w:ascii="Arial" w:hAnsi="Arial" w:cs="Arial"/>
-                <w:sz w:val="20"/>
-                <w:lang w:val="en-US"/>
-              </w:rPr>
-              <w:t>€</w:t>
+                <w:sz w:val="16"/>
+                <w:szCs w:val="16"/>
+              </w:rPr>
+              <w:fldChar w:fldCharType="begin"/>
+            </w:r>
+            <w:r>
+              <w:rPr>
+                <w:rFonts w:ascii="Arial" w:hAnsi="Arial" w:cs="Arial"/>
+                <w:sz w:val="16"/>
+                <w:szCs w:val="16"/>
+              </w:rPr>
+              <w:instrText xml:space="preserve"> MERGEFIELD "BookingCurrencyConversionSymbol" </w:instrText>
+            </w:r>
+            <w:r>
+              <w:rPr>
+                <w:rFonts w:ascii="Arial" w:hAnsi="Arial" w:cs="Arial"/>
+                <w:sz w:val="16"/>
+                <w:szCs w:val="16"/>
+              </w:rPr>
+              <w:fldChar w:fldCharType="separate"/>
+            </w:r>
+            <w:r>
+              <w:rPr>
+                <w:rFonts w:ascii="Arial" w:hAnsi="Arial" w:cs="Arial"/>
+                <w:sz w:val="16"/>
+                <w:szCs w:val="16"/>
+              </w:rPr>
+              <w:t>«DayTimeTelephone»</w:t>
+            </w:r>
+            <w:r>
+              <w:rPr>
+                <w:rFonts w:ascii="Arial" w:hAnsi="Arial" w:cs="Arial"/>
+                <w:sz w:val="16"/>
+                <w:szCs w:val="16"/>
+                <w:lang w:val="en-US"/>
+              </w:rPr>
+              <w:fldChar w:fldCharType="end"/>
             </w:r>
             <w:r>
               <w:rPr>
@@ -4314,12 +4792,60 @@
             <w:r>
               <w:rPr>
                 <w:rFonts w:ascii="Arial" w:hAnsi="Arial" w:cs="Arial"/>
+                <w:sz w:val="16"/>
+                <w:szCs w:val="16"/>
+              </w:rPr>
+              <w:fldChar w:fldCharType="begin"/>
+            </w:r>
+            <w:r>
+              <w:rPr>
+                <w:rFonts w:ascii="Arial" w:hAnsi="Arial" w:cs="Arial"/>
+                <w:sz w:val="16"/>
+                <w:szCs w:val="16"/>
+              </w:rPr>
+              <w:instrText xml:space="preserve"> MERGEFIELD "</w:instrText>
+            </w:r>
+            <w:r>
+              <w:rPr>
+                <w:rFonts w:ascii="Arial" w:hAnsi="Arial" w:cs="Arial"/>
                 <w:color w:val="000000"/>
                 <w:sz w:val="16"/>
                 <w:szCs w:val="16"/>
-                <w:lang w:val="en-US"/>
-              </w:rPr>
-              <w:t>EURO 25.00</w:t>
+              </w:rPr>
+              <w:instrText>BookingPreferredCurrency</w:instrText>
+            </w:r>
+            <w:r>
+              <w:rPr>
+                <w:rFonts w:ascii="Arial" w:hAnsi="Arial" w:cs="Arial"/>
+                <w:sz w:val="16"/>
+                <w:szCs w:val="16"/>
+              </w:rPr>
+              <w:instrText xml:space="preserve">" </w:instrText>
+            </w:r>
+            <w:r>
+              <w:rPr>
+                <w:rFonts w:ascii="Arial" w:hAnsi="Arial" w:cs="Arial"/>
+                <w:sz w:val="16"/>
+                <w:szCs w:val="16"/>
+              </w:rPr>
+              <w:fldChar w:fldCharType="separate"/>
+            </w:r>
+            <w:r>
+              <w:rPr>
+                <w:rFonts w:ascii="Arial" w:hAnsi="Arial" w:cs="Arial"/>
+                <w:sz w:val="16"/>
+                <w:szCs w:val="16"/>
+              </w:rPr>
+              <w:t>«DayTimeTelephone»</w:t>
+            </w:r>
+            <w:r>
+              <w:rPr>
+                <w:rFonts w:ascii="Arial" w:hAnsi="Arial" w:cs="Arial"/>
+                <w:sz w:val="16"/>
+                <w:szCs w:val="16"/>
+                <w:lang w:val="en-US"/>
+              </w:rPr>
+              <w:fldChar w:fldCharType="end"/>
             </w:r>
             <w:r>
               <w:rPr>
@@ -4329,7 +4855,48 @@
                 <w:szCs w:val="16"/>
                 <w:lang w:val="en-US"/>
               </w:rPr>
-              <w:t>€</w:t>
+              <w:t>25.00</w:t>
+            </w:r>
+            <w:r>
+              <w:rPr>
+                <w:rFonts w:ascii="Arial" w:hAnsi="Arial" w:cs="Arial"/>
+                <w:sz w:val="16"/>
+                <w:szCs w:val="16"/>
+              </w:rPr>
+              <w:fldChar w:fldCharType="begin"/>
+            </w:r>
+            <w:r>
+              <w:rPr>
+                <w:rFonts w:ascii="Arial" w:hAnsi="Arial" w:cs="Arial"/>
+                <w:sz w:val="16"/>
+                <w:szCs w:val="16"/>
+              </w:rPr>
+              <w:instrText xml:space="preserve"> MERGEFIELD "BookingCurrencyConversionSymbol" </w:instrText>
+            </w:r>
+            <w:r>
+              <w:rPr>
+                <w:rFonts w:ascii="Arial" w:hAnsi="Arial" w:cs="Arial"/>
+                <w:sz w:val="16"/>
+                <w:szCs w:val="16"/>
+              </w:rPr>
+              <w:fldChar w:fldCharType="separate"/>
+            </w:r>
+            <w:r>
+              <w:rPr>
+                <w:rFonts w:ascii="Arial" w:hAnsi="Arial" w:cs="Arial"/>
+                <w:sz w:val="16"/>
+                <w:szCs w:val="16"/>
+              </w:rPr>
+              <w:t>«DayTimeTelephone»</w:t>
+            </w:r>
+            <w:r>
+              <w:rPr>
+                <w:rFonts w:ascii="Arial" w:hAnsi="Arial" w:cs="Arial"/>
+                <w:sz w:val="16"/>
+                <w:szCs w:val="16"/>
+                <w:lang w:val="en-US"/>
+              </w:rPr>
+              <w:fldChar w:fldCharType="end"/>
             </w:r>
             <w:r>
               <w:rPr>
@@ -4376,10 +4943,43 @@
             <w:r>
               <w:rPr>
                 <w:rFonts w:ascii="Arial" w:hAnsi="Arial" w:cs="Arial"/>
-                <w:sz w:val="20"/>
-                <w:lang w:val="en-US"/>
-              </w:rPr>
-              <w:t>€</w:t>
+                <w:sz w:val="16"/>
+                <w:szCs w:val="16"/>
+              </w:rPr>
+              <w:fldChar w:fldCharType="begin"/>
+            </w:r>
+            <w:r>
+              <w:rPr>
+                <w:rFonts w:ascii="Arial" w:hAnsi="Arial" w:cs="Arial"/>
+                <w:sz w:val="16"/>
+                <w:szCs w:val="16"/>
+              </w:rPr>
+              <w:instrText xml:space="preserve"> MERGEFIELD "BookingCurrencyConversionSymbol" </w:instrText>
+            </w:r>
+            <w:r>
+              <w:rPr>
+                <w:rFonts w:ascii="Arial" w:hAnsi="Arial" w:cs="Arial"/>
+                <w:sz w:val="16"/>
+                <w:szCs w:val="16"/>
+              </w:rPr>
+              <w:fldChar w:fldCharType="separate"/>
+            </w:r>
+            <w:r>
+              <w:rPr>
+                <w:rFonts w:ascii="Arial" w:hAnsi="Arial" w:cs="Arial"/>
+                <w:sz w:val="16"/>
+                <w:szCs w:val="16"/>
+              </w:rPr>
+              <w:t>«DayTimeTelephone»</w:t>
+            </w:r>
+            <w:r>
+              <w:rPr>
+                <w:rFonts w:ascii="Arial" w:hAnsi="Arial" w:cs="Arial"/>
+                <w:sz w:val="16"/>
+                <w:szCs w:val="16"/>
+                <w:lang w:val="en-US"/>
+              </w:rPr>
+              <w:fldChar w:fldCharType="end"/>
             </w:r>
             <w:r>
               <w:rPr>
@@ -4479,12 +5079,60 @@
             <w:r>
               <w:rPr>
                 <w:rFonts w:ascii="Arial" w:hAnsi="Arial" w:cs="Arial"/>
+                <w:sz w:val="16"/>
+                <w:szCs w:val="16"/>
+              </w:rPr>
+              <w:fldChar w:fldCharType="begin"/>
+            </w:r>
+            <w:r>
+              <w:rPr>
+                <w:rFonts w:ascii="Arial" w:hAnsi="Arial" w:cs="Arial"/>
+                <w:sz w:val="16"/>
+                <w:szCs w:val="16"/>
+              </w:rPr>
+              <w:instrText xml:space="preserve"> MERGEFIELD "</w:instrText>
+            </w:r>
+            <w:r>
+              <w:rPr>
+                <w:rFonts w:ascii="Arial" w:hAnsi="Arial" w:cs="Arial"/>
                 <w:color w:val="000000"/>
                 <w:sz w:val="16"/>
                 <w:szCs w:val="16"/>
-                <w:lang w:val="en-US"/>
-              </w:rPr>
-              <w:t>EURO</w:t>
+              </w:rPr>
+              <w:instrText>BookingPreferredCurrency</w:instrText>
+            </w:r>
+            <w:r>
+              <w:rPr>
+                <w:rFonts w:ascii="Arial" w:hAnsi="Arial" w:cs="Arial"/>
+                <w:sz w:val="16"/>
+                <w:szCs w:val="16"/>
+              </w:rPr>
+              <w:instrText xml:space="preserve">" </w:instrText>
+            </w:r>
+            <w:r>
+              <w:rPr>
+                <w:rFonts w:ascii="Arial" w:hAnsi="Arial" w:cs="Arial"/>
+                <w:sz w:val="16"/>
+                <w:szCs w:val="16"/>
+              </w:rPr>
+              <w:fldChar w:fldCharType="separate"/>
+            </w:r>
+            <w:r>
+              <w:rPr>
+                <w:rFonts w:ascii="Arial" w:hAnsi="Arial" w:cs="Arial"/>
+                <w:sz w:val="16"/>
+                <w:szCs w:val="16"/>
+              </w:rPr>
+              <w:t>«DayTimeTelephone»</w:t>
+            </w:r>
+            <w:r>
+              <w:rPr>
+                <w:rFonts w:ascii="Arial" w:hAnsi="Arial" w:cs="Arial"/>
+                <w:sz w:val="16"/>
+                <w:szCs w:val="16"/>
+                <w:lang w:val="en-US"/>
+              </w:rPr>
+              <w:fldChar w:fldCharType="end"/>
             </w:r>
             <w:r>
               <w:rPr>
@@ -4492,28 +5140,49 @@
                 <w:color w:val="000000"/>
                 <w:sz w:val="16"/>
                 <w:szCs w:val="16"/>
-                <w:lang w:val="en-US"/>
-              </w:rPr>
-              <w:t xml:space="preserve"> </w:t>
-            </w:r>
-            <w:r>
-              <w:rPr>
-                <w:rFonts w:ascii="Arial" w:hAnsi="Arial" w:cs="Arial"/>
-                <w:color w:val="000000"/>
-                <w:sz w:val="16"/>
-                <w:szCs w:val="16"/>
               </w:rPr>
               <w:t>8.50</w:t>
             </w:r>
             <w:r>
               <w:rPr>
                 <w:rFonts w:ascii="Arial" w:hAnsi="Arial" w:cs="Arial"/>
-                <w:color w:val="000000"/>
-                <w:sz w:val="16"/>
-                <w:szCs w:val="16"/>
-                <w:lang w:val="en-US"/>
-              </w:rPr>
-              <w:t>€</w:t>
+                <w:sz w:val="16"/>
+                <w:szCs w:val="16"/>
+              </w:rPr>
+              <w:fldChar w:fldCharType="begin"/>
+            </w:r>
+            <w:r>
+              <w:rPr>
+                <w:rFonts w:ascii="Arial" w:hAnsi="Arial" w:cs="Arial"/>
+                <w:sz w:val="16"/>
+                <w:szCs w:val="16"/>
+              </w:rPr>
+              <w:instrText xml:space="preserve"> MERGEFIELD "BookingCurrencyConversionSymbol" </w:instrText>
+            </w:r>
+            <w:r>
+              <w:rPr>
+                <w:rFonts w:ascii="Arial" w:hAnsi="Arial" w:cs="Arial"/>
+                <w:sz w:val="16"/>
+                <w:szCs w:val="16"/>
+              </w:rPr>
+              <w:fldChar w:fldCharType="separate"/>
+            </w:r>
+            <w:r>
+              <w:rPr>
+                <w:rFonts w:ascii="Arial" w:hAnsi="Arial" w:cs="Arial"/>
+                <w:sz w:val="16"/>
+                <w:szCs w:val="16"/>
+              </w:rPr>
+              <w:t>«DayTimeTelephone»</w:t>
+            </w:r>
+            <w:r>
+              <w:rPr>
+                <w:rFonts w:ascii="Arial" w:hAnsi="Arial" w:cs="Arial"/>
+                <w:sz w:val="16"/>
+                <w:szCs w:val="16"/>
+                <w:lang w:val="en-US"/>
+              </w:rPr>
+              <w:fldChar w:fldCharType="end"/>
             </w:r>
             <w:r>
               <w:rPr>
@@ -4570,10 +5239,43 @@
             <w:r>
               <w:rPr>
                 <w:rFonts w:ascii="Arial" w:hAnsi="Arial" w:cs="Arial"/>
-                <w:sz w:val="20"/>
-                <w:lang w:val="en-US"/>
-              </w:rPr>
-              <w:t>€</w:t>
+                <w:sz w:val="16"/>
+                <w:szCs w:val="16"/>
+              </w:rPr>
+              <w:fldChar w:fldCharType="begin"/>
+            </w:r>
+            <w:r>
+              <w:rPr>
+                <w:rFonts w:ascii="Arial" w:hAnsi="Arial" w:cs="Arial"/>
+                <w:sz w:val="16"/>
+                <w:szCs w:val="16"/>
+              </w:rPr>
+              <w:instrText xml:space="preserve"> MERGEFIELD "BookingCurrencyConversionSymbol" </w:instrText>
+            </w:r>
+            <w:r>
+              <w:rPr>
+                <w:rFonts w:ascii="Arial" w:hAnsi="Arial" w:cs="Arial"/>
+                <w:sz w:val="16"/>
+                <w:szCs w:val="16"/>
+              </w:rPr>
+              <w:fldChar w:fldCharType="separate"/>
+            </w:r>
+            <w:r>
+              <w:rPr>
+                <w:rFonts w:ascii="Arial" w:hAnsi="Arial" w:cs="Arial"/>
+                <w:sz w:val="16"/>
+                <w:szCs w:val="16"/>
+              </w:rPr>
+              <w:t>«DayTimeTelephone»</w:t>
+            </w:r>
+            <w:r>
+              <w:rPr>
+                <w:rFonts w:ascii="Arial" w:hAnsi="Arial" w:cs="Arial"/>
+                <w:sz w:val="16"/>
+                <w:szCs w:val="16"/>
+                <w:lang w:val="en-US"/>
+              </w:rPr>
+              <w:fldChar w:fldCharType="end"/>
             </w:r>
             <w:r>
               <w:rPr>
@@ -4699,10 +5401,43 @@
             <w:r>
               <w:rPr>
                 <w:rFonts w:ascii="Arial" w:hAnsi="Arial" w:cs="Arial"/>
-                <w:sz w:val="20"/>
-                <w:lang w:val="en-US"/>
-              </w:rPr>
-              <w:t>€</w:t>
+                <w:sz w:val="16"/>
+                <w:szCs w:val="16"/>
+              </w:rPr>
+              <w:fldChar w:fldCharType="begin"/>
+            </w:r>
+            <w:r>
+              <w:rPr>
+                <w:rFonts w:ascii="Arial" w:hAnsi="Arial" w:cs="Arial"/>
+                <w:sz w:val="16"/>
+                <w:szCs w:val="16"/>
+              </w:rPr>
+              <w:instrText xml:space="preserve"> MERGEFIELD "BookingCurrencyConversionSymbol" </w:instrText>
+            </w:r>
+            <w:r>
+              <w:rPr>
+                <w:rFonts w:ascii="Arial" w:hAnsi="Arial" w:cs="Arial"/>
+                <w:sz w:val="16"/>
+                <w:szCs w:val="16"/>
+              </w:rPr>
+              <w:fldChar w:fldCharType="separate"/>
+            </w:r>
+            <w:r>
+              <w:rPr>
+                <w:rFonts w:ascii="Arial" w:hAnsi="Arial" w:cs="Arial"/>
+                <w:sz w:val="16"/>
+                <w:szCs w:val="16"/>
+              </w:rPr>
+              <w:t>«DayTimeTelephone»</w:t>
+            </w:r>
+            <w:r>
+              <w:rPr>
+                <w:rFonts w:ascii="Arial" w:hAnsi="Arial" w:cs="Arial"/>
+                <w:sz w:val="16"/>
+                <w:szCs w:val="16"/>
+                <w:lang w:val="en-US"/>
+              </w:rPr>
+              <w:fldChar w:fldCharType="end"/>
             </w:r>
             <w:r>
               <w:rPr>
@@ -4791,6 +5526,7 @@
             </w:r>
           </w:p>
         </w:tc>
+        <w:bookmarkStart w:id="2" w:name="OLE_LINK64"/>
         <w:tc>
           <w:tcPr>
             <w:tcW w:w="1494" w:type="dxa"/>
@@ -4811,25 +5547,57 @@
                 <w:shd w:val="clear" w:color="auto" w:fill="FFFFFF"/>
               </w:rPr>
             </w:pPr>
-            <w:bookmarkStart w:id="3" w:name="OLE_LINK64"/>
-            <w:r>
-              <w:rPr>
-                <w:rFonts w:ascii="Arial" w:hAnsi="Arial" w:cs="Arial"/>
-                <w:sz w:val="20"/>
-                <w:lang w:val="en-US"/>
-              </w:rPr>
-              <w:t>€</w:t>
-            </w:r>
-            <w:r>
-              <w:rPr>
-                <w:rFonts w:ascii="Arial" w:hAnsi="Arial" w:cs="Arial"/>
-                <w:sz w:val="20"/>
+            <w:r>
+              <w:rPr>
+                <w:rFonts w:ascii="Arial" w:hAnsi="Arial" w:cs="Arial"/>
+                <w:sz w:val="16"/>
+                <w:szCs w:val="16"/>
               </w:rPr>
               <w:fldChar w:fldCharType="begin"/>
             </w:r>
             <w:r>
               <w:rPr>
                 <w:rFonts w:ascii="Arial" w:hAnsi="Arial" w:cs="Arial"/>
+                <w:sz w:val="16"/>
+                <w:szCs w:val="16"/>
+              </w:rPr>
+              <w:instrText xml:space="preserve"> MERGEFIELD "BookingCurrencyConversionSymbol" </w:instrText>
+            </w:r>
+            <w:r>
+              <w:rPr>
+                <w:rFonts w:ascii="Arial" w:hAnsi="Arial" w:cs="Arial"/>
+                <w:sz w:val="16"/>
+                <w:szCs w:val="16"/>
+              </w:rPr>
+              <w:fldChar w:fldCharType="separate"/>
+            </w:r>
+            <w:r>
+              <w:rPr>
+                <w:rFonts w:ascii="Arial" w:hAnsi="Arial" w:cs="Arial"/>
+                <w:sz w:val="16"/>
+                <w:szCs w:val="16"/>
+              </w:rPr>
+              <w:t>«DayTimeTelephone»</w:t>
+            </w:r>
+            <w:r>
+              <w:rPr>
+                <w:rFonts w:ascii="Arial" w:hAnsi="Arial" w:cs="Arial"/>
+                <w:sz w:val="16"/>
+                <w:szCs w:val="16"/>
+                <w:lang w:val="en-US"/>
+              </w:rPr>
+              <w:fldChar w:fldCharType="end"/>
+            </w:r>
+            <w:r>
+              <w:rPr>
+                <w:rFonts w:ascii="Arial" w:hAnsi="Arial" w:cs="Arial"/>
+                <w:sz w:val="20"/>
+              </w:rPr>
+              <w:fldChar w:fldCharType="begin"/>
+            </w:r>
+            <w:r>
+              <w:rPr>
+                <w:rFonts w:ascii="Arial" w:hAnsi="Arial" w:cs="Arial"/>
                 <w:sz w:val="20"/>
               </w:rPr>
               <w:instrText xml:space="preserve"> MERGEFIELD "</w:instrText>
@@ -4870,7 +5638,7 @@
               </w:rPr>
               <w:fldChar w:fldCharType="end"/>
             </w:r>
-            <w:bookmarkEnd w:id="3"/>
+            <w:bookmarkEnd w:id="2"/>
           </w:p>
         </w:tc>
       </w:tr>
@@ -4955,10 +5723,43 @@
             <w:r>
               <w:rPr>
                 <w:rFonts w:ascii="Arial" w:hAnsi="Arial" w:cs="Arial"/>
-                <w:sz w:val="20"/>
-                <w:lang w:val="en-US"/>
-              </w:rPr>
-              <w:t>€</w:t>
+                <w:sz w:val="16"/>
+                <w:szCs w:val="16"/>
+              </w:rPr>
+              <w:fldChar w:fldCharType="begin"/>
+            </w:r>
+            <w:r>
+              <w:rPr>
+                <w:rFonts w:ascii="Arial" w:hAnsi="Arial" w:cs="Arial"/>
+                <w:sz w:val="16"/>
+                <w:szCs w:val="16"/>
+              </w:rPr>
+              <w:instrText xml:space="preserve"> MERGEFIELD "BookingCurrencyConversionSymbol" </w:instrText>
+            </w:r>
+            <w:r>
+              <w:rPr>
+                <w:rFonts w:ascii="Arial" w:hAnsi="Arial" w:cs="Arial"/>
+                <w:sz w:val="16"/>
+                <w:szCs w:val="16"/>
+              </w:rPr>
+              <w:fldChar w:fldCharType="separate"/>
+            </w:r>
+            <w:r>
+              <w:rPr>
+                <w:rFonts w:ascii="Arial" w:hAnsi="Arial" w:cs="Arial"/>
+                <w:sz w:val="16"/>
+                <w:szCs w:val="16"/>
+              </w:rPr>
+              <w:t>«DayTimeTelephone»</w:t>
+            </w:r>
+            <w:r>
+              <w:rPr>
+                <w:rFonts w:ascii="Arial" w:hAnsi="Arial" w:cs="Arial"/>
+                <w:sz w:val="16"/>
+                <w:szCs w:val="16"/>
+                <w:lang w:val="en-US"/>
+              </w:rPr>
+              <w:fldChar w:fldCharType="end"/>
             </w:r>
             <w:r>
               <w:rPr>
@@ -5034,10 +5835,43 @@
             <w:r>
               <w:rPr>
                 <w:rFonts w:ascii="Arial" w:hAnsi="Arial" w:cs="Arial"/>
-                <w:sz w:val="20"/>
-                <w:lang w:val="en-US"/>
-              </w:rPr>
-              <w:t>€</w:t>
+                <w:sz w:val="16"/>
+                <w:szCs w:val="16"/>
+              </w:rPr>
+              <w:fldChar w:fldCharType="begin"/>
+            </w:r>
+            <w:r>
+              <w:rPr>
+                <w:rFonts w:ascii="Arial" w:hAnsi="Arial" w:cs="Arial"/>
+                <w:sz w:val="16"/>
+                <w:szCs w:val="16"/>
+              </w:rPr>
+              <w:instrText xml:space="preserve"> MERGEFIELD "BookingCurrencyConversionSymbol" </w:instrText>
+            </w:r>
+            <w:r>
+              <w:rPr>
+                <w:rFonts w:ascii="Arial" w:hAnsi="Arial" w:cs="Arial"/>
+                <w:sz w:val="16"/>
+                <w:szCs w:val="16"/>
+              </w:rPr>
+              <w:fldChar w:fldCharType="separate"/>
+            </w:r>
+            <w:r>
+              <w:rPr>
+                <w:rFonts w:ascii="Arial" w:hAnsi="Arial" w:cs="Arial"/>
+                <w:sz w:val="16"/>
+                <w:szCs w:val="16"/>
+              </w:rPr>
+              <w:t>«DayTimeTelephone»</w:t>
+            </w:r>
+            <w:r>
+              <w:rPr>
+                <w:rFonts w:ascii="Arial" w:hAnsi="Arial" w:cs="Arial"/>
+                <w:sz w:val="16"/>
+                <w:szCs w:val="16"/>
+                <w:lang w:val="en-US"/>
+              </w:rPr>
+              <w:fldChar w:fldCharType="end"/>
             </w:r>
             <w:r>
               <w:rPr>
@@ -5159,8 +5993,9 @@
           <w:szCs w:val="15"/>
           <w:lang w:val="en-US"/>
         </w:rPr>
-        <w:t xml:space="preserve">Our reasonably priced Airport transfer service can be conveniently combined with flexible local car hire. You will need to collect and return your vehicle </w:t>
-      </w:r>
+        <w:t xml:space="preserve">Our reasonably priced Airport transfer service can be conveniently combined with flexible local car hire. You will need to collect and return your </w:t>
+      </w:r>
+      <w:proofErr w:type="gramStart"/>
       <w:r>
         <w:rPr>
           <w:rFonts w:ascii="Arial" w:hAnsi="Arial" w:cs="Arial"/>
@@ -5168,7 +6003,7 @@
           <w:szCs w:val="15"/>
           <w:lang w:val="en-US"/>
         </w:rPr>
-        <w:t xml:space="preserve"> </w:t>
+        <w:t xml:space="preserve">vehicle </w:t>
       </w:r>
       <w:r>
         <w:rPr>
@@ -5177,7 +6012,46 @@
           <w:szCs w:val="15"/>
           <w:lang w:val="en-US"/>
         </w:rPr>
-        <w:t>from Caldas da Rainha, which is a short taxi ride from the villa.</w:t>
+        <w:t xml:space="preserve"> </w:t>
+      </w:r>
+      <w:r>
+        <w:rPr>
+          <w:rFonts w:ascii="Arial" w:hAnsi="Arial" w:cs="Arial"/>
+          <w:sz w:val="15"/>
+          <w:szCs w:val="15"/>
+          <w:lang w:val="en-US"/>
+        </w:rPr>
+        <w:t>from</w:t>
+      </w:r>
+      <w:proofErr w:type="gramEnd"/>
+      <w:r>
+        <w:rPr>
+          <w:rFonts w:ascii="Arial" w:hAnsi="Arial" w:cs="Arial"/>
+          <w:sz w:val="15"/>
+          <w:szCs w:val="15"/>
+          <w:lang w:val="en-US"/>
+        </w:rPr>
+        <w:t xml:space="preserve"> Caldas da </w:t>
+      </w:r>
+      <w:proofErr w:type="spellStart"/>
+      <w:r>
+        <w:rPr>
+          <w:rFonts w:ascii="Arial" w:hAnsi="Arial" w:cs="Arial"/>
+          <w:sz w:val="15"/>
+          <w:szCs w:val="15"/>
+          <w:lang w:val="en-US"/>
+        </w:rPr>
+        <w:t>Rainha</w:t>
+      </w:r>
+      <w:proofErr w:type="spellEnd"/>
+      <w:r>
+        <w:rPr>
+          <w:rFonts w:ascii="Arial" w:hAnsi="Arial" w:cs="Arial"/>
+          <w:sz w:val="15"/>
+          <w:szCs w:val="15"/>
+          <w:lang w:val="en-US"/>
+        </w:rPr>
+        <w:t>, which is a short taxi ride from the villa.</w:t>
       </w:r>
     </w:p>
     <w:p>
@@ -5410,7 +6284,6 @@
           <w:szCs w:val="16"/>
           <w:lang w:val="en-US"/>
         </w:rPr>
-        <w:lastRenderedPageBreak/>
         <w:t>IBAN:</w:t>
       </w:r>
       <w:r>
@@ -5497,7 +6370,43 @@
           <w:sz w:val="16"/>
           <w:szCs w:val="16"/>
         </w:rPr>
-        <w:t xml:space="preserve"> Millennium BCP Bank, Praça da República 85, 2500-798 </w:t>
+        <w:t xml:space="preserve"> Millennium BCP Bank, </w:t>
+      </w:r>
+      <w:proofErr w:type="spellStart"/>
+      <w:r>
+        <w:rPr>
+          <w:rFonts w:ascii="Arial" w:hAnsi="Arial" w:cs="Arial"/>
+          <w:sz w:val="16"/>
+          <w:szCs w:val="16"/>
+        </w:rPr>
+        <w:t>Praça</w:t>
+      </w:r>
+      <w:proofErr w:type="spellEnd"/>
+      <w:r>
+        <w:rPr>
+          <w:rFonts w:ascii="Arial" w:hAnsi="Arial" w:cs="Arial"/>
+          <w:sz w:val="16"/>
+          <w:szCs w:val="16"/>
+        </w:rPr>
+        <w:t xml:space="preserve"> da </w:t>
+      </w:r>
+      <w:proofErr w:type="spellStart"/>
+      <w:r>
+        <w:rPr>
+          <w:rFonts w:ascii="Arial" w:hAnsi="Arial" w:cs="Arial"/>
+          <w:sz w:val="16"/>
+          <w:szCs w:val="16"/>
+        </w:rPr>
+        <w:t>República</w:t>
+      </w:r>
+      <w:proofErr w:type="spellEnd"/>
+      <w:r>
+        <w:rPr>
+          <w:rFonts w:ascii="Arial" w:hAnsi="Arial" w:cs="Arial"/>
+          <w:sz w:val="16"/>
+          <w:szCs w:val="16"/>
+        </w:rPr>
+        <w:t xml:space="preserve"> 85, 2500-798 </w:t>
       </w:r>
     </w:p>
     <w:p>
@@ -5516,7 +6425,25 @@
           <w:sz w:val="16"/>
           <w:szCs w:val="16"/>
         </w:rPr>
-        <w:t xml:space="preserve">Caldas da Rainha – </w:t>
+        <w:t xml:space="preserve">Caldas da </w:t>
+      </w:r>
+      <w:proofErr w:type="spellStart"/>
+      <w:r>
+        <w:rPr>
+          <w:rFonts w:ascii="Arial" w:hAnsi="Arial" w:cs="Arial"/>
+          <w:sz w:val="16"/>
+          <w:szCs w:val="16"/>
+        </w:rPr>
+        <w:t>Rainha</w:t>
+      </w:r>
+      <w:proofErr w:type="spellEnd"/>
+      <w:r>
+        <w:rPr>
+          <w:rFonts w:ascii="Arial" w:hAnsi="Arial" w:cs="Arial"/>
+          <w:sz w:val="16"/>
+          <w:szCs w:val="16"/>
+        </w:rPr>
+        <w:t xml:space="preserve"> – </w:t>
       </w:r>
       <w:r>
         <w:rPr>
@@ -5610,6 +6537,9 @@
         </w:rPr>
         <w:t xml:space="preserve">ll rental payment of </w:t>
       </w:r>
+      <w:bookmarkStart w:id="3" w:name="OLE_LINK20"/>
+      <w:bookmarkStart w:id="4" w:name="OLE_LINK21"/>
+      <w:bookmarkStart w:id="5" w:name="OLE_LINK22"/>
       <w:r>
         <w:rPr>
           <w:rFonts w:ascii="Arial" w:hAnsi="Arial" w:cs="Arial"/>
@@ -5668,6 +6598,9 @@
         </w:rPr>
         <w:fldChar w:fldCharType="end"/>
       </w:r>
+      <w:bookmarkEnd w:id="3"/>
+      <w:bookmarkEnd w:id="4"/>
+      <w:bookmarkEnd w:id="5"/>
       <w:r>
         <w:rPr>
           <w:rFonts w:ascii="Arial" w:hAnsi="Arial" w:cs="Arial"/>
@@ -5676,6 +6609,10 @@
         </w:rPr>
         <w:t xml:space="preserve"> </w:t>
       </w:r>
+      <w:bookmarkStart w:id="6" w:name="OLE_LINK1"/>
+      <w:bookmarkStart w:id="7" w:name="OLE_LINK9"/>
+      <w:bookmarkStart w:id="8" w:name="OLE_LINK10"/>
+      <w:bookmarkStart w:id="9" w:name="OLE_LINK13"/>
       <w:r>
         <w:rPr>
           <w:rFonts w:ascii="Arial" w:hAnsi="Arial" w:cs="Arial"/>
@@ -5717,6 +6654,10 @@
         </w:rPr>
         <w:fldChar w:fldCharType="end"/>
       </w:r>
+      <w:bookmarkEnd w:id="6"/>
+      <w:bookmarkEnd w:id="7"/>
+      <w:bookmarkEnd w:id="8"/>
+      <w:bookmarkEnd w:id="9"/>
       <w:r>
         <w:rPr>
           <w:rFonts w:ascii="Arial" w:hAnsi="Arial" w:cs="Arial"/>
@@ -5808,7 +6749,18 @@
           <w:szCs w:val="16"/>
           <w:lang w:val="en-US"/>
         </w:rPr>
-        <w:t xml:space="preserve">This includes the final cleaning and laundry charge of </w:t>
+        <w:t>This includes the final clean</w:t>
+      </w:r>
+      <w:bookmarkStart w:id="10" w:name="_GoBack"/>
+      <w:bookmarkEnd w:id="10"/>
+      <w:r>
+        <w:rPr>
+          <w:rFonts w:ascii="Arial" w:hAnsi="Arial" w:cs="Arial"/>
+          <w:sz w:val="16"/>
+          <w:szCs w:val="16"/>
+          <w:lang w:val="en-US"/>
+        </w:rPr>
+        <w:t xml:space="preserve">ing and laundry charge of </w:t>
       </w:r>
       <w:r>
         <w:rPr>
@@ -6931,10 +7883,10 @@
                               </w:rPr>
                               <w:t xml:space="preserve">Beneficiary: </w:t>
                             </w:r>
-                            <w:bookmarkStart w:id="4" w:name="OLE_LINK2"/>
-                            <w:bookmarkStart w:id="5" w:name="OLE_LINK3"/>
-                            <w:bookmarkStart w:id="6" w:name="OLE_LINK4"/>
-                            <w:bookmarkStart w:id="7" w:name="OLE_LINK5"/>
+                            <w:bookmarkStart w:id="11" w:name="OLE_LINK2"/>
+                            <w:bookmarkStart w:id="12" w:name="OLE_LINK3"/>
+                            <w:bookmarkStart w:id="13" w:name="OLE_LINK4"/>
+                            <w:bookmarkStart w:id="14" w:name="OLE_LINK5"/>
                             <w:r>
                               <w:rPr>
                                 <w:rFonts w:ascii="Arial" w:hAnsi="Arial" w:cs="Arial"/>
@@ -6986,10 +7938,10 @@
                               <w:fldChar w:fldCharType="end"/>
                             </w:r>
                           </w:p>
-                          <w:bookmarkEnd w:id="4"/>
-                          <w:bookmarkEnd w:id="5"/>
-                          <w:bookmarkEnd w:id="6"/>
-                          <w:bookmarkEnd w:id="7"/>
+                          <w:bookmarkEnd w:id="11"/>
+                          <w:bookmarkEnd w:id="12"/>
+                          <w:bookmarkEnd w:id="13"/>
+                          <w:bookmarkEnd w:id="14"/>
                           <w:p>
                             <w:pPr>
                               <w:widowControl w:val="0"/>
@@ -7008,9 +7960,9 @@
                               </w:rPr>
                               <w:t xml:space="preserve">IBAN: </w:t>
                             </w:r>
-                            <w:bookmarkStart w:id="8" w:name="OLE_LINK6"/>
-                            <w:bookmarkStart w:id="9" w:name="OLE_LINK7"/>
-                            <w:bookmarkStart w:id="10" w:name="OLE_LINK8"/>
+                            <w:bookmarkStart w:id="15" w:name="OLE_LINK6"/>
+                            <w:bookmarkStart w:id="16" w:name="OLE_LINK7"/>
+                            <w:bookmarkStart w:id="17" w:name="OLE_LINK8"/>
                             <w:r>
                               <w:rPr>
                                 <w:rFonts w:ascii="Arial" w:hAnsi="Arial" w:cs="Arial"/>
@@ -7062,9 +8014,9 @@
                               <w:fldChar w:fldCharType="end"/>
                             </w:r>
                           </w:p>
-                          <w:bookmarkEnd w:id="8"/>
-                          <w:bookmarkEnd w:id="9"/>
-                          <w:bookmarkEnd w:id="10"/>
+                          <w:bookmarkEnd w:id="15"/>
+                          <w:bookmarkEnd w:id="16"/>
+                          <w:bookmarkEnd w:id="17"/>
                           <w:p>
                             <w:pPr>
                               <w:widowControl w:val="0"/>
@@ -7409,10 +8361,10 @@
                         </w:rPr>
                         <w:t xml:space="preserve">Beneficiary: </w:t>
                       </w:r>
-                      <w:bookmarkStart w:id="11" w:name="OLE_LINK2"/>
-                      <w:bookmarkStart w:id="12" w:name="OLE_LINK3"/>
-                      <w:bookmarkStart w:id="13" w:name="OLE_LINK4"/>
-                      <w:bookmarkStart w:id="14" w:name="OLE_LINK5"/>
+                      <w:bookmarkStart w:id="18" w:name="OLE_LINK2"/>
+                      <w:bookmarkStart w:id="19" w:name="OLE_LINK3"/>
+                      <w:bookmarkStart w:id="20" w:name="OLE_LINK4"/>
+                      <w:bookmarkStart w:id="21" w:name="OLE_LINK5"/>
                       <w:r>
                         <w:rPr>
                           <w:rFonts w:ascii="Arial" w:hAnsi="Arial" w:cs="Arial"/>
@@ -7464,10 +8416,10 @@
                         <w:fldChar w:fldCharType="end"/>
                       </w:r>
                     </w:p>
-                    <w:bookmarkEnd w:id="11"/>
-                    <w:bookmarkEnd w:id="12"/>
-                    <w:bookmarkEnd w:id="13"/>
-                    <w:bookmarkEnd w:id="14"/>
+                    <w:bookmarkEnd w:id="18"/>
+                    <w:bookmarkEnd w:id="19"/>
+                    <w:bookmarkEnd w:id="20"/>
+                    <w:bookmarkEnd w:id="21"/>
                     <w:p>
                       <w:pPr>
                         <w:widowControl w:val="0"/>
@@ -7486,9 +8438,9 @@
                         </w:rPr>
                         <w:t xml:space="preserve">IBAN: </w:t>
                       </w:r>
-                      <w:bookmarkStart w:id="15" w:name="OLE_LINK6"/>
-                      <w:bookmarkStart w:id="16" w:name="OLE_LINK7"/>
-                      <w:bookmarkStart w:id="17" w:name="OLE_LINK8"/>
+                      <w:bookmarkStart w:id="22" w:name="OLE_LINK6"/>
+                      <w:bookmarkStart w:id="23" w:name="OLE_LINK7"/>
+                      <w:bookmarkStart w:id="24" w:name="OLE_LINK8"/>
                       <w:r>
                         <w:rPr>
                           <w:rFonts w:ascii="Arial" w:hAnsi="Arial" w:cs="Arial"/>
@@ -7540,9 +8492,9 @@
                         <w:fldChar w:fldCharType="end"/>
                       </w:r>
                     </w:p>
-                    <w:bookmarkEnd w:id="15"/>
-                    <w:bookmarkEnd w:id="16"/>
-                    <w:bookmarkEnd w:id="17"/>
+                    <w:bookmarkEnd w:id="22"/>
+                    <w:bookmarkEnd w:id="23"/>
+                    <w:bookmarkEnd w:id="24"/>
                     <w:p>
                       <w:pPr>
                         <w:widowControl w:val="0"/>
@@ -7926,8 +8878,8 @@
                 <w:lang w:val="en-US"/>
               </w:rPr>
             </w:pPr>
-            <w:bookmarkStart w:id="18" w:name="OLE_LINK78"/>
-            <w:bookmarkStart w:id="19" w:name="OLE_LINK79"/>
+            <w:bookmarkStart w:id="25" w:name="OLE_LINK78"/>
+            <w:bookmarkStart w:id="26" w:name="OLE_LINK79"/>
           </w:p>
           <w:p>
             <w:pPr>
@@ -8007,10 +8959,10 @@
                   <v:path o:extrusionok="f" gradientshapeok="t" o:connecttype="rect"/>
                   <o:lock v:ext="edit" aspectratio="t"/>
                 </v:shapetype>
-                <v:shape id="_x0000_i1025" type="#_x0000_t75" style="width:130.2pt;height:50.4pt" o:ole="">
+                <v:shape id="_x0000_i1025" type="#_x0000_t75" style="width:130.15pt;height:50.55pt" o:ole="">
                   <v:imagedata r:id="rId7" o:title=""/>
                 </v:shape>
-                <o:OLEObject Type="Embed" ProgID="MSPhotoEd.3" ShapeID="_x0000_i1025" DrawAspect="Content" ObjectID="_1491417575" r:id="rId8"/>
+                <o:OLEObject Type="Embed" ProgID="MSPhotoEd.3" ShapeID="_x0000_i1025" DrawAspect="Content" ObjectID="_1497729098" r:id="rId8"/>
               </w:object>
             </w:r>
           </w:p>
@@ -8118,8 +9070,8 @@
           </w:p>
         </w:tc>
       </w:tr>
-      <w:bookmarkEnd w:id="18"/>
-      <w:bookmarkEnd w:id="19"/>
+      <w:bookmarkEnd w:id="25"/>
+      <w:bookmarkEnd w:id="26"/>
     </w:tbl>
     <w:p>
       <w:pPr>
@@ -8739,8 +9691,8 @@
                     <w:lang w:val="it-IT"/>
                   </w:rPr>
                 </w:pPr>
-                <w:bookmarkStart w:id="20" w:name="OLE_LINK15"/>
-                <w:bookmarkStart w:id="21" w:name="OLE_LINK16"/>
+                <w:bookmarkStart w:id="27" w:name="OLE_LINK15"/>
+                <w:bookmarkStart w:id="28" w:name="OLE_LINK16"/>
                 <w:r>
                   <w:rPr>
                     <w:rFonts w:ascii="Calibri" w:hAnsi="Calibri"/>
@@ -8748,7 +9700,7 @@
                   </w:rPr>
                   <w:t xml:space="preserve">VILLA REF: </w:t>
                 </w:r>
-                <w:bookmarkStart w:id="22" w:name="OLE_LINK36"/>
+                <w:bookmarkStart w:id="29" w:name="OLE_LINK36"/>
                 <w:r>
                   <w:rPr>
                     <w:rFonts w:ascii="Calibri" w:hAnsi="Calibri"/>
@@ -8780,9 +9732,9 @@
                   </w:rPr>
                   <w:fldChar w:fldCharType="end"/>
                 </w:r>
-                <w:bookmarkEnd w:id="20"/>
-                <w:bookmarkEnd w:id="21"/>
-                <w:bookmarkEnd w:id="22"/>
+                <w:bookmarkEnd w:id="27"/>
+                <w:bookmarkEnd w:id="28"/>
+                <w:bookmarkEnd w:id="29"/>
                 <w:r>
                   <w:rPr>
                     <w:rFonts w:ascii="Calibri" w:hAnsi="Calibri"/>
@@ -8869,10 +9821,10 @@
                     <w:lang w:val="it-IT"/>
                   </w:rPr>
                 </w:pPr>
-                <w:bookmarkStart w:id="23" w:name="OLE_LINK11"/>
-                <w:bookmarkStart w:id="24" w:name="OLE_LINK12"/>
-                <w:bookmarkStart w:id="25" w:name="OLE_LINK18"/>
-                <w:bookmarkStart w:id="26" w:name="OLE_LINK19"/>
+                <w:bookmarkStart w:id="30" w:name="OLE_LINK11"/>
+                <w:bookmarkStart w:id="31" w:name="OLE_LINK12"/>
+                <w:bookmarkStart w:id="32" w:name="OLE_LINK18"/>
+                <w:bookmarkStart w:id="33" w:name="OLE_LINK19"/>
                 <w:r>
                   <w:rPr>
                     <w:rFonts w:ascii="Calibri" w:hAnsi="Calibri"/>
@@ -8933,10 +9885,10 @@
                   </w:rPr>
                   <w:fldChar w:fldCharType="end"/>
                 </w:r>
-                <w:bookmarkEnd w:id="23"/>
-                <w:bookmarkEnd w:id="24"/>
-                <w:bookmarkEnd w:id="25"/>
-                <w:bookmarkEnd w:id="26"/>
+                <w:bookmarkEnd w:id="30"/>
+                <w:bookmarkEnd w:id="31"/>
+                <w:bookmarkEnd w:id="32"/>
+                <w:bookmarkEnd w:id="33"/>
                 <w:r>
                   <w:rPr>
                     <w:rFonts w:ascii="Calibri" w:hAnsi="Calibri"/>

</xml_diff>